<commit_message>
wrote stuff about testing and production organization
</commit_message>
<xml_diff>
--- a/Report.docx
+++ b/Report.docx
@@ -583,6 +583,12 @@
       <w:r>
         <w:t>to provide rides to other users and uses a database for most of its important functionality.</w:t>
       </w:r>
+      <w:r>
+        <w:t xml:space="preserve"> A user may sign in or register </w:t>
+      </w:r>
+      <w:r>
+        <w:t>and given that they are successful, can access the main program. From there they can select a sub menu, one for each specified function.</w:t>
+      </w:r>
     </w:p>
     <w:p>
       <w:pPr>
@@ -779,6 +785,7 @@
     </w:p>
     <w:p>
       <w:r>
+        <w:lastRenderedPageBreak/>
         <w:tab/>
       </w:r>
       <w:proofErr w:type="spellStart"/>
@@ -788,6 +795,9 @@
       <w:proofErr w:type="spellEnd"/>
       <w:r>
         <w:t xml:space="preserve"> manages each sub screen and allows the user to choose which part of the program they want to access.</w:t>
+      </w:r>
+      <w:r>
+        <w:t xml:space="preserve"> It is built such that each sub screen only needs to connect to the main menu for full functionality of the program which simplifies collaboration and reduces dependency problems.</w:t>
       </w:r>
     </w:p>
     <w:p>
@@ -795,7 +805,6 @@
         <w:pStyle w:val="Heading2"/>
       </w:pPr>
       <w:r>
-        <w:lastRenderedPageBreak/>
         <w:t xml:space="preserve">Sub Screen Classes </w:t>
       </w:r>
     </w:p>
@@ -904,8 +913,6 @@
       <w:r>
         <w:t>push to the main class menu, or the search or delete menus. The function links back to the main menu only by breaking out of its primary runtime loop.</w:t>
       </w:r>
-      <w:bookmarkStart w:id="0" w:name="_GoBack"/>
-      <w:bookmarkEnd w:id="0"/>
     </w:p>
     <w:p>
       <w:pPr>
@@ -917,12 +924,97 @@
     </w:p>
     <w:p>
       <w:r>
-        <w:t>Stack bug &lt;- ever increasing stack led to multiple main menu quits being required and potential overflow problems</w:t>
-      </w:r>
-    </w:p>
-    <w:p>
-      <w:r>
-        <w:t>SQL write locking &lt;- stopping eclipse without properly exiting program left connection unclosed. This prevented writing to the database.</w:t>
+        <w:tab/>
+      </w:r>
+      <w:r>
+        <w:t>We built a small set of test cases</w:t>
+      </w:r>
+      <w:r>
+        <w:t xml:space="preserve"> which contained 4 members, 6 rides, 1 request and some various pieces of data.</w:t>
+      </w:r>
+      <w:r>
+        <w:t xml:space="preserve"> This set of data is good for testing searches since it gives more than 5 rides for a search term. A single </w:t>
+      </w:r>
+      <w:proofErr w:type="spellStart"/>
+      <w:r>
+        <w:t>enroute</w:t>
+      </w:r>
+      <w:proofErr w:type="spellEnd"/>
+      <w:r>
+        <w:t xml:space="preserve"> is also included to test if searching will cover </w:t>
+      </w:r>
+      <w:proofErr w:type="spellStart"/>
+      <w:r>
+        <w:t>enroute</w:t>
+      </w:r>
+      <w:proofErr w:type="spellEnd"/>
+      <w:r>
+        <w:t xml:space="preserve"> options.</w:t>
+      </w:r>
+    </w:p>
+    <w:p>
+      <w:pPr>
+        <w:ind w:firstLine="720"/>
+      </w:pPr>
+      <w:r>
+        <w:t>For</w:t>
+      </w:r>
+      <w:r>
+        <w:t xml:space="preserve"> testing logging in and registering we created a new user as well as tried using a basic ‘1’=’1’ attack in the email field to test that our </w:t>
+      </w:r>
+      <w:proofErr w:type="spellStart"/>
+      <w:r>
+        <w:t>sql</w:t>
+      </w:r>
+      <w:proofErr w:type="spellEnd"/>
+      <w:r>
+        <w:t xml:space="preserve"> injection prevention was working. Login’s normal functionality would be tested by logging in when testing other functions</w:t>
+      </w:r>
+      <w:r>
+        <w:t>.</w:t>
+      </w:r>
+    </w:p>
+    <w:p>
+      <w:pPr>
+        <w:ind w:firstLine="720"/>
+      </w:pPr>
+      <w:r>
+        <w:t xml:space="preserve">Two notable bugs we ran into was </w:t>
+      </w:r>
+      <w:proofErr w:type="gramStart"/>
+      <w:r>
+        <w:t>a</w:t>
+      </w:r>
+      <w:proofErr w:type="gramEnd"/>
+      <w:r>
+        <w:t xml:space="preserve"> instruction stack bug and a SQL write-lock bug. The instruction stack bug one where we had an ever-increasing stack of classes causing a situation where the main menu would appear even after selecting the quit option. This was resolved by changing the way classes would return to the main menu class.</w:t>
+      </w:r>
+      <w:r>
+        <w:t xml:space="preserve"> The SQL write-lock bug was where </w:t>
+      </w:r>
+      <w:proofErr w:type="spellStart"/>
+      <w:r>
+        <w:t>sqlite</w:t>
+      </w:r>
+      <w:proofErr w:type="spellEnd"/>
+      <w:r>
+        <w:t xml:space="preserve"> would refuse an insertion statement due to a lock exception. We found that this was due to how we tested our code in Eclipse and stopped the program without properly exiting the program. This then bypassed the </w:t>
+      </w:r>
+      <w:proofErr w:type="spellStart"/>
+      <w:r>
+        <w:t>Connection.close</w:t>
+      </w:r>
+      <w:proofErr w:type="spellEnd"/>
+      <w:r>
+        <w:t xml:space="preserve">() call. Since </w:t>
+      </w:r>
+      <w:proofErr w:type="spellStart"/>
+      <w:r>
+        <w:t>sqlite</w:t>
+      </w:r>
+      <w:proofErr w:type="spellEnd"/>
+      <w:r>
+        <w:t xml:space="preserve"> still thinks the connection is open it doesn’t allow another process to request the write-lock and when we tested the code again, it would refuse the request.</w:t>
       </w:r>
     </w:p>
     <w:p>
@@ -930,21 +1022,74 @@
         <w:pStyle w:val="Heading1"/>
       </w:pPr>
       <w:r>
+        <w:lastRenderedPageBreak/>
         <w:t>Production Organization</w:t>
       </w:r>
     </w:p>
     <w:p>
+      <w:pPr>
+        <w:ind w:firstLine="720"/>
+      </w:pPr>
       <w:r>
         <w:t xml:space="preserve">We split the project so that one person had to work on the functionalities of one of the sub screens, as well as build the main menu system. They also worked more on the report since the implementation of the main menu was overall simpler than the sub screens. The other two group members instead worked on two sub screens each. Communication was through in-person speech or though a group-chat. Most of the time work was independent unless a </w:t>
       </w:r>
+      <w:r>
+        <w:t>member</w:t>
+      </w:r>
+      <w:r>
+        <w:t xml:space="preserve"> wanted to discuss a system or change part of the design.</w:t>
+      </w:r>
+    </w:p>
+    <w:p>
+      <w:pPr>
+        <w:ind w:firstLine="720"/>
+      </w:pPr>
+      <w:r>
+        <w:t xml:space="preserve">Jarrett worked on the initial code which involved the driver class, login class, and the main menu class as well as the search sub menu. These driver classes were made earlier in the project to allow easy collaboration for the sub menus. He also wrote some helper functions for connecting, sending messages, and reading messages. Since writing the driver classes was generally easier than coding a sub </w:t>
+      </w:r>
       <w:proofErr w:type="gramStart"/>
       <w:r>
-        <w:t>particular member</w:t>
+        <w:t>menu</w:t>
       </w:r>
       <w:proofErr w:type="gramEnd"/>
       <w:r>
-        <w:t xml:space="preserve"> wanted to discuss a system or change part of the design.</w:t>
-      </w:r>
+        <w:t xml:space="preserve"> he also handled writing </w:t>
+      </w:r>
+      <w:r>
+        <w:t>most of the report with the design of each sub menu and testing of the sub menu up to the member that coded it.</w:t>
+      </w:r>
+      <w:r>
+        <w:t xml:space="preserve"> Estimated time working ~13 hours.</w:t>
+      </w:r>
+    </w:p>
+    <w:p>
+      <w:pPr>
+        <w:ind w:firstLine="720"/>
+      </w:pPr>
+      <w:r>
+        <w:t>Michael worked on the sub menus for posting, sharing, and deleting ride requests.</w:t>
+      </w:r>
+      <w:r>
+        <w:t xml:space="preserve"> He also revised the driver classes after recommending the usage of prepared statements to counter </w:t>
+      </w:r>
+      <w:proofErr w:type="spellStart"/>
+      <w:r>
+        <w:t>sql</w:t>
+      </w:r>
+      <w:proofErr w:type="spellEnd"/>
+      <w:r>
+        <w:t xml:space="preserve"> injection.</w:t>
+      </w:r>
+    </w:p>
+    <w:p>
+      <w:pPr>
+        <w:ind w:firstLine="720"/>
+      </w:pPr>
+      <w:r>
+        <w:t>Nick worked on the sub menus for offering and managing rides.</w:t>
+      </w:r>
+      <w:bookmarkStart w:id="0" w:name="_GoBack"/>
+      <w:bookmarkEnd w:id="0"/>
     </w:p>
     <w:sectPr>
       <w:pgSz w:w="12240" w:h="15840"/>

</xml_diff>